<commit_message>
update 1st Q name
</commit_message>
<xml_diff>
--- a/Web questions.docx
+++ b/Web questions.docx
@@ -10,13 +10,8 @@
       <w:bookmarkStart w:id="0" w:name="_fjgnds8jimcz" w:colFirst="0" w:colLast="0"/>
       <w:bookmarkEnd w:id="0"/>
       <w:r>
-        <w:t xml:space="preserve">Hands-on </w:t>
-      </w:r>
-      <w:proofErr w:type="gramStart"/>
-      <w:r>
-        <w:t>tasks :</w:t>
-      </w:r>
-      <w:proofErr w:type="gramEnd"/>
+        <w:t>Hands-on tasks :</w:t>
+      </w:r>
     </w:p>
     <w:p>
       <w:pPr>
@@ -669,7 +664,6 @@
         </w:rPr>
         <w:t>&gt;</w:t>
       </w:r>
-      <w:proofErr w:type="gramStart"/>
       <w:r>
         <w:rPr>
           <w:rFonts w:ascii="Consolas" w:eastAsia="Consolas" w:hAnsi="Consolas" w:cs="Consolas"/>
@@ -686,17 +680,7 @@
           <w:sz w:val="21"/>
           <w:szCs w:val="21"/>
         </w:rPr>
-        <w:t>&lt;</w:t>
-      </w:r>
-      <w:proofErr w:type="gramEnd"/>
-      <w:r>
-        <w:rPr>
-          <w:rFonts w:ascii="Consolas" w:eastAsia="Consolas" w:hAnsi="Consolas" w:cs="Consolas"/>
-          <w:color w:val="808080"/>
-          <w:sz w:val="21"/>
-          <w:szCs w:val="21"/>
-        </w:rPr>
-        <w:t>/</w:t>
+        <w:t>&lt;/</w:t>
       </w:r>
       <w:r>
         <w:rPr>
@@ -746,7 +730,6 @@
         </w:rPr>
         <w:t>&lt;</w:t>
       </w:r>
-      <w:proofErr w:type="spellStart"/>
       <w:r>
         <w:rPr>
           <w:rFonts w:ascii="Consolas" w:eastAsia="Consolas" w:hAnsi="Consolas" w:cs="Consolas"/>
@@ -756,7 +739,6 @@
         </w:rPr>
         <w:t>img</w:t>
       </w:r>
-      <w:proofErr w:type="spellEnd"/>
       <w:r>
         <w:rPr>
           <w:rFonts w:ascii="Consolas" w:eastAsia="Consolas" w:hAnsi="Consolas" w:cs="Consolas"/>
@@ -791,27 +773,7 @@
           <w:sz w:val="21"/>
           <w:szCs w:val="21"/>
         </w:rPr>
-        <w:t>"</w:t>
-      </w:r>
-      <w:proofErr w:type="spellStart"/>
-      <w:r>
-        <w:rPr>
-          <w:rFonts w:ascii="Consolas" w:eastAsia="Consolas" w:hAnsi="Consolas" w:cs="Consolas"/>
-          <w:color w:val="CE9178"/>
-          <w:sz w:val="21"/>
-          <w:szCs w:val="21"/>
-        </w:rPr>
-        <w:t>img</w:t>
-      </w:r>
-      <w:proofErr w:type="spellEnd"/>
-      <w:r>
-        <w:rPr>
-          <w:rFonts w:ascii="Consolas" w:eastAsia="Consolas" w:hAnsi="Consolas" w:cs="Consolas"/>
-          <w:color w:val="CE9178"/>
-          <w:sz w:val="21"/>
-          <w:szCs w:val="21"/>
-        </w:rPr>
-        <w:t>"</w:t>
+        <w:t>"img"</w:t>
       </w:r>
       <w:r>
         <w:rPr>
@@ -1075,27 +1037,7 @@
           <w:sz w:val="21"/>
           <w:szCs w:val="21"/>
         </w:rPr>
-        <w:t>"width:50px; height:50</w:t>
-      </w:r>
-      <w:proofErr w:type="gramStart"/>
-      <w:r>
-        <w:rPr>
-          <w:rFonts w:ascii="Consolas" w:eastAsia="Consolas" w:hAnsi="Consolas" w:cs="Consolas"/>
-          <w:color w:val="CE9178"/>
-          <w:sz w:val="21"/>
-          <w:szCs w:val="21"/>
-        </w:rPr>
-        <w:t>px;background</w:t>
-      </w:r>
-      <w:proofErr w:type="gramEnd"/>
-      <w:r>
-        <w:rPr>
-          <w:rFonts w:ascii="Consolas" w:eastAsia="Consolas" w:hAnsi="Consolas" w:cs="Consolas"/>
-          <w:color w:val="CE9178"/>
-          <w:sz w:val="21"/>
-          <w:szCs w:val="21"/>
-        </w:rPr>
-        <w:t>-color: red; "</w:t>
+        <w:t>"width:50px; height:50px;background-color: red; "</w:t>
       </w:r>
       <w:r>
         <w:rPr>
@@ -1236,27 +1178,7 @@
           <w:sz w:val="21"/>
           <w:szCs w:val="21"/>
         </w:rPr>
-        <w:t>"height: 400</w:t>
-      </w:r>
-      <w:proofErr w:type="gramStart"/>
-      <w:r>
-        <w:rPr>
-          <w:rFonts w:ascii="Consolas" w:eastAsia="Consolas" w:hAnsi="Consolas" w:cs="Consolas"/>
-          <w:color w:val="CE9178"/>
-          <w:sz w:val="21"/>
-          <w:szCs w:val="21"/>
-        </w:rPr>
-        <w:t>px;background</w:t>
-      </w:r>
-      <w:proofErr w:type="gramEnd"/>
-      <w:r>
-        <w:rPr>
-          <w:rFonts w:ascii="Consolas" w:eastAsia="Consolas" w:hAnsi="Consolas" w:cs="Consolas"/>
-          <w:color w:val="CE9178"/>
-          <w:sz w:val="21"/>
-          <w:szCs w:val="21"/>
-        </w:rPr>
-        <w:t>-color: blue;"</w:t>
+        <w:t>"height: 400px;background-color: blue;"</w:t>
       </w:r>
       <w:r>
         <w:rPr>
@@ -1462,489 +1384,28 @@
     </w:p>
     <w:p>
       <w:pPr>
-        <w:spacing w:line="240" w:lineRule="auto"/>
-        <w:ind w:firstLine="720"/>
-        <w:rPr>
-          <w:rFonts w:ascii="Calibri" w:eastAsia="Calibri" w:hAnsi="Calibri" w:cs="Calibri"/>
-        </w:rPr>
-      </w:pPr>
-      <w:r>
-        <w:rPr>
-          <w:rFonts w:ascii="Calibri" w:eastAsia="Calibri" w:hAnsi="Calibri" w:cs="Calibri"/>
-        </w:rPr>
-        <w:lastRenderedPageBreak/>
-        <w:br/>
-      </w:r>
-      <w:r>
-        <w:rPr>
-          <w:rFonts w:ascii="Calibri" w:eastAsia="Calibri" w:hAnsi="Calibri" w:cs="Calibri"/>
-        </w:rPr>
-        <w:t>2.1</w:t>
-      </w:r>
-      <w:proofErr w:type="gramStart"/>
-      <w:r>
-        <w:rPr>
-          <w:rFonts w:ascii="Calibri" w:eastAsia="Calibri" w:hAnsi="Calibri" w:cs="Calibri"/>
-        </w:rPr>
-        <w:t>)  The</w:t>
-      </w:r>
-      <w:proofErr w:type="gramEnd"/>
-      <w:r>
-        <w:rPr>
-          <w:rFonts w:ascii="Calibri" w:eastAsia="Calibri" w:hAnsi="Calibri" w:cs="Calibri"/>
-        </w:rPr>
-        <w:t xml:space="preserve"> button should be centered and scrolled with the page</w:t>
-      </w:r>
-    </w:p>
-    <w:p>
-      <w:pPr>
-        <w:spacing w:line="240" w:lineRule="auto"/>
-        <w:rPr>
-          <w:rFonts w:ascii="Calibri" w:eastAsia="Calibri" w:hAnsi="Calibri" w:cs="Calibri"/>
-        </w:rPr>
-      </w:pPr>
-    </w:p>
-    <w:p>
-      <w:pPr>
-        <w:spacing w:line="240" w:lineRule="auto"/>
-        <w:rPr>
-          <w:rFonts w:ascii="Calibri" w:eastAsia="Calibri" w:hAnsi="Calibri" w:cs="Calibri"/>
-        </w:rPr>
-      </w:pPr>
-    </w:p>
-    <w:p>
-      <w:pPr>
-        <w:spacing w:line="240" w:lineRule="auto"/>
-        <w:rPr>
-          <w:rFonts w:ascii="Calibri" w:eastAsia="Calibri" w:hAnsi="Calibri" w:cs="Calibri"/>
-        </w:rPr>
-      </w:pPr>
-      <w:r>
-        <w:rPr>
-          <w:rFonts w:ascii="Calibri" w:eastAsia="Calibri" w:hAnsi="Calibri" w:cs="Calibri"/>
-          <w:noProof/>
-        </w:rPr>
-        <w:drawing>
-          <wp:inline distT="114300" distB="114300" distL="114300" distR="114300" wp14:anchorId="1611A36F" wp14:editId="3DB78BAD">
-            <wp:extent cx="5943600" cy="4165600"/>
-            <wp:effectExtent l="0" t="0" r="0" b="0"/>
-            <wp:docPr id="4" name="image1.png"/>
-            <wp:cNvGraphicFramePr/>
-            <a:graphic xmlns:a="http://schemas.openxmlformats.org/drawingml/2006/main">
-              <a:graphicData uri="http://schemas.openxmlformats.org/drawingml/2006/picture">
-                <pic:pic xmlns:pic="http://schemas.openxmlformats.org/drawingml/2006/picture">
-                  <pic:nvPicPr>
-                    <pic:cNvPr id="0" name="image1.png"/>
-                    <pic:cNvPicPr preferRelativeResize="0"/>
-                  </pic:nvPicPr>
-                  <pic:blipFill>
-                    <a:blip r:embed="rId6"/>
-                    <a:srcRect/>
-                    <a:stretch>
-                      <a:fillRect/>
-                    </a:stretch>
-                  </pic:blipFill>
-                  <pic:spPr>
-                    <a:xfrm>
-                      <a:off x="0" y="0"/>
-                      <a:ext cx="5943600" cy="4165600"/>
-                    </a:xfrm>
-                    <a:prstGeom prst="rect">
-                      <a:avLst/>
-                    </a:prstGeom>
-                    <a:ln/>
-                  </pic:spPr>
-                </pic:pic>
-              </a:graphicData>
-            </a:graphic>
-          </wp:inline>
-        </w:drawing>
-      </w:r>
-    </w:p>
-    <w:p>
-      <w:pPr>
-        <w:spacing w:line="240" w:lineRule="auto"/>
-        <w:rPr>
-          <w:rFonts w:ascii="Calibri" w:eastAsia="Calibri" w:hAnsi="Calibri" w:cs="Calibri"/>
-        </w:rPr>
-      </w:pPr>
-      <w:r>
-        <w:rPr>
-          <w:rFonts w:ascii="Calibri" w:eastAsia="Calibri" w:hAnsi="Calibri" w:cs="Calibri"/>
-        </w:rPr>
-        <w:br/>
-      </w:r>
-    </w:p>
-    <w:p>
-      <w:pPr>
-        <w:spacing w:line="240" w:lineRule="auto"/>
-        <w:rPr>
-          <w:rFonts w:ascii="Calibri" w:eastAsia="Calibri" w:hAnsi="Calibri" w:cs="Calibri"/>
-        </w:rPr>
-      </w:pPr>
-    </w:p>
-    <w:p>
-      <w:pPr>
-        <w:spacing w:after="160" w:line="259" w:lineRule="auto"/>
-      </w:pPr>
-      <w:r>
-        <w:rPr>
-          <w:rFonts w:ascii="Calibri" w:eastAsia="Calibri" w:hAnsi="Calibri" w:cs="Calibri"/>
-        </w:rPr>
-        <w:br/>
-      </w:r>
-    </w:p>
-    <w:p>
-      <w:r>
-        <w:br/>
-      </w:r>
-      <w:r>
-        <w:br/>
-      </w:r>
-      <w:r>
-        <w:br/>
-      </w:r>
-      <w:r>
-        <w:br/>
-      </w:r>
-      <w:r>
-        <w:br/>
-      </w:r>
-      <w:r>
-        <w:br/>
-      </w:r>
-      <w:r>
-        <w:br/>
-      </w:r>
-      <w:r>
-        <w:br/>
-      </w:r>
-      <w:r>
-        <w:br/>
-      </w:r>
-    </w:p>
-    <w:p/>
-    <w:p/>
-    <w:p/>
-    <w:p>
-      <w:r>
-        <w:lastRenderedPageBreak/>
-        <w:br/>
-      </w:r>
-      <w:r>
-        <w:br/>
-      </w:r>
-      <w:r>
-        <w:br/>
-      </w:r>
-    </w:p>
-    <w:p>
-      <w:pPr>
         <w:pStyle w:val="Heading2"/>
       </w:pPr>
       <w:bookmarkStart w:id="2" w:name="_oi2ja0wqilhw" w:colFirst="0" w:colLast="0"/>
       <w:bookmarkEnd w:id="2"/>
       <w:r>
-        <w:t>Text highlight</w:t>
-      </w:r>
-    </w:p>
-    <w:p/>
+        <w:lastRenderedPageBreak/>
+        <w:t>T</w:t>
+      </w:r>
+      <w:r>
+        <w:t>ext highlight</w:t>
+      </w:r>
+      <w:r>
+        <w:t>s</w:t>
+      </w:r>
+    </w:p>
     <w:p>
       <w:r>
         <w:t>We have a plain input text that looks something like this:</w:t>
       </w:r>
-    </w:p>
-    <w:p>
-      <w:pPr>
-        <w:rPr>
-          <w:color w:val="4A86E8"/>
-        </w:rPr>
-      </w:pPr>
       <w:r>
         <w:br/>
       </w:r>
-      <w:r>
-        <w:rPr>
-          <w:color w:val="4A86E8"/>
-        </w:rPr>
-        <w:t>Prospect 0:00</w:t>
-      </w:r>
-    </w:p>
-    <w:p>
-      <w:pPr>
-        <w:rPr>
-          <w:color w:val="4A86E8"/>
-        </w:rPr>
-      </w:pPr>
-      <w:r>
-        <w:rPr>
-          <w:color w:val="4A86E8"/>
-        </w:rPr>
-        <w:t>Hello.</w:t>
-      </w:r>
-    </w:p>
-    <w:p>
-      <w:pPr>
-        <w:rPr>
-          <w:color w:val="4A86E8"/>
-        </w:rPr>
-      </w:pPr>
-    </w:p>
-    <w:p>
-      <w:pPr>
-        <w:rPr>
-          <w:color w:val="4A86E8"/>
-        </w:rPr>
-      </w:pPr>
-      <w:r>
-        <w:rPr>
-          <w:color w:val="4A86E8"/>
-        </w:rPr>
-        <w:t xml:space="preserve"> Agent 0:01</w:t>
-      </w:r>
-    </w:p>
-    <w:p>
-      <w:pPr>
-        <w:rPr>
-          <w:color w:val="4A86E8"/>
-        </w:rPr>
-      </w:pPr>
-      <w:r>
-        <w:rPr>
-          <w:color w:val="4A86E8"/>
-        </w:rPr>
-        <w:t xml:space="preserve"> </w:t>
-      </w:r>
-      <w:proofErr w:type="gramStart"/>
-      <w:r>
-        <w:rPr>
-          <w:color w:val="4A86E8"/>
-        </w:rPr>
-        <w:t>Hi,  Kiara</w:t>
-      </w:r>
-      <w:proofErr w:type="gramEnd"/>
-      <w:r>
-        <w:rPr>
-          <w:color w:val="4A86E8"/>
-        </w:rPr>
-        <w:t xml:space="preserve">. This </w:t>
-      </w:r>
-      <w:proofErr w:type="gramStart"/>
-      <w:r>
-        <w:rPr>
-          <w:color w:val="4A86E8"/>
-        </w:rPr>
-        <w:t>is  Almer</w:t>
-      </w:r>
-      <w:proofErr w:type="gramEnd"/>
-      <w:r>
-        <w:rPr>
-          <w:color w:val="4A86E8"/>
-        </w:rPr>
-        <w:t xml:space="preserve"> with  Acme. How are you doing</w:t>
-      </w:r>
-      <w:r>
-        <w:rPr>
-          <w:color w:val="4A86E8"/>
-        </w:rPr>
-        <w:t xml:space="preserve">? </w:t>
-      </w:r>
-    </w:p>
-    <w:p>
-      <w:pPr>
-        <w:rPr>
-          <w:color w:val="4A86E8"/>
-        </w:rPr>
-      </w:pPr>
-    </w:p>
-    <w:p>
-      <w:pPr>
-        <w:rPr>
-          <w:color w:val="4A86E8"/>
-        </w:rPr>
-      </w:pPr>
-      <w:r>
-        <w:rPr>
-          <w:color w:val="4A86E8"/>
-        </w:rPr>
-        <w:t xml:space="preserve">Prospect 0:05 </w:t>
-      </w:r>
-    </w:p>
-    <w:p>
-      <w:pPr>
-        <w:rPr>
-          <w:color w:val="4A86E8"/>
-        </w:rPr>
-      </w:pPr>
-      <w:r>
-        <w:rPr>
-          <w:color w:val="4A86E8"/>
-        </w:rPr>
-        <w:t xml:space="preserve"> You're doing good from there. I didn't get it. </w:t>
-      </w:r>
-    </w:p>
-    <w:p>
-      <w:pPr>
-        <w:rPr>
-          <w:color w:val="4A86E8"/>
-        </w:rPr>
-      </w:pPr>
-    </w:p>
-    <w:p>
-      <w:pPr>
-        <w:rPr>
-          <w:color w:val="4A86E8"/>
-        </w:rPr>
-      </w:pPr>
-      <w:r>
-        <w:rPr>
-          <w:color w:val="4A86E8"/>
-        </w:rPr>
-        <w:t>Agent 0:09</w:t>
-      </w:r>
-    </w:p>
-    <w:p>
-      <w:pPr>
-        <w:rPr>
-          <w:color w:val="4A86E8"/>
-        </w:rPr>
-      </w:pPr>
-      <w:r>
-        <w:rPr>
-          <w:color w:val="4A86E8"/>
-        </w:rPr>
-        <w:t xml:space="preserve"> </w:t>
-      </w:r>
-      <w:proofErr w:type="gramStart"/>
-      <w:r>
-        <w:rPr>
-          <w:color w:val="4A86E8"/>
-        </w:rPr>
-        <w:t>From  Acme</w:t>
-      </w:r>
-      <w:proofErr w:type="gramEnd"/>
-      <w:r>
-        <w:rPr>
-          <w:color w:val="4A86E8"/>
-        </w:rPr>
-        <w:t xml:space="preserve">. We're a carrot platform I just was following up. It looks like you downloaded our Thank God. </w:t>
-      </w:r>
-    </w:p>
-    <w:p>
-      <w:pPr>
-        <w:rPr>
-          <w:color w:val="4A86E8"/>
-        </w:rPr>
-      </w:pPr>
-    </w:p>
-    <w:p>
-      <w:pPr>
-        <w:rPr>
-          <w:color w:val="4A86E8"/>
-        </w:rPr>
-      </w:pPr>
-      <w:r>
-        <w:rPr>
-          <w:color w:val="4A86E8"/>
-        </w:rPr>
-        <w:t>Prospect 0:15</w:t>
-      </w:r>
-    </w:p>
-    <w:p>
-      <w:pPr>
-        <w:rPr>
-          <w:color w:val="4A86E8"/>
-        </w:rPr>
-      </w:pPr>
-      <w:r>
-        <w:rPr>
-          <w:color w:val="4A86E8"/>
-        </w:rPr>
-        <w:t xml:space="preserve"> Yeah. Look at it. Luck. </w:t>
-      </w:r>
-    </w:p>
-    <w:p>
-      <w:pPr>
-        <w:rPr>
-          <w:color w:val="4A86E8"/>
-        </w:rPr>
-      </w:pPr>
-    </w:p>
-    <w:p>
-      <w:pPr>
-        <w:rPr>
-          <w:color w:val="4A86E8"/>
-        </w:rPr>
-      </w:pPr>
-      <w:r>
-        <w:rPr>
-          <w:color w:val="4A86E8"/>
-        </w:rPr>
-        <w:t xml:space="preserve"> Agent 0:22</w:t>
-      </w:r>
-    </w:p>
-    <w:p>
-      <w:pPr>
-        <w:rPr>
-          <w:color w:val="4A86E8"/>
-        </w:rPr>
-      </w:pPr>
-      <w:r>
-        <w:rPr>
-          <w:color w:val="4A86E8"/>
-        </w:rPr>
-        <w:t xml:space="preserve"> Yeah. </w:t>
-      </w:r>
-    </w:p>
-    <w:p>
-      <w:pPr>
-        <w:rPr>
-          <w:color w:val="4A86E8"/>
-        </w:rPr>
-      </w:pPr>
-    </w:p>
-    <w:p>
-      <w:pPr>
-        <w:rPr>
-          <w:color w:val="4A86E8"/>
-        </w:rPr>
-      </w:pPr>
-      <w:r>
-        <w:rPr>
-          <w:color w:val="4A86E8"/>
-        </w:rPr>
-        <w:t>Prospect 0:23</w:t>
-      </w:r>
-    </w:p>
-    <w:p>
-      <w:pPr>
-        <w:rPr>
-          <w:color w:val="4A86E8"/>
-        </w:rPr>
-      </w:pPr>
-      <w:r>
-        <w:rPr>
-          <w:color w:val="4A86E8"/>
-        </w:rPr>
-        <w:t xml:space="preserve"> But I really didn't get a chance to look at it yet. </w:t>
-      </w:r>
-    </w:p>
-    <w:p>
-      <w:pPr>
-        <w:rPr>
-          <w:color w:val="4A86E8"/>
-        </w:rPr>
-      </w:pPr>
-    </w:p>
-    <w:p>
-      <w:r>
-        <w:t>….</w:t>
-      </w:r>
-      <w:r>
-        <w:br/>
-      </w:r>
-    </w:p>
-    <w:p>
       <w:r>
         <w:t>We need to highlight some parts of the text and add display “meta data” below it.</w:t>
       </w:r>
@@ -1962,10 +1423,7 @@
         </w:numPr>
       </w:pPr>
       <w:r>
-        <w:t>The position ([start, end]) of the text</w:t>
-      </w:r>
-      <w:r>
-        <w:t xml:space="preserve"> to be highlighted </w:t>
+        <w:t xml:space="preserve">The position ([start, end]) of the text to be highlighted </w:t>
       </w:r>
     </w:p>
     <w:p>
@@ -1990,54 +1448,52 @@
         <w:t>A label text that should be displayed under the highlighted text</w:t>
       </w:r>
     </w:p>
-    <w:p/>
-    <w:p>
-      <w:r>
-        <w:rPr>
-          <w:b/>
-        </w:rPr>
-        <w:t>Requirements</w:t>
-      </w:r>
-      <w:proofErr w:type="gramStart"/>
-      <w:r>
-        <w:t>: :</w:t>
-      </w:r>
-      <w:proofErr w:type="gramEnd"/>
-    </w:p>
-    <w:p>
-      <w:pPr>
-        <w:numPr>
-          <w:ilvl w:val="0"/>
-          <w:numId w:val="3"/>
-        </w:numPr>
-      </w:pPr>
-      <w:r>
-        <w:t>The output text should keep the input text format (</w:t>
-      </w:r>
-      <w:proofErr w:type="spellStart"/>
-      <w:r>
-        <w:t>e.g</w:t>
-      </w:r>
-      <w:proofErr w:type="spellEnd"/>
-      <w:r>
-        <w:t xml:space="preserve"> keep newlines)</w:t>
-      </w:r>
-    </w:p>
-    <w:p>
-      <w:pPr>
-        <w:numPr>
-          <w:ilvl w:val="0"/>
-          <w:numId w:val="3"/>
-        </w:numPr>
-      </w:pPr>
-      <w:r>
-        <w:t xml:space="preserve">Each </w:t>
-      </w:r>
-    </w:p>
-    <w:p/>
-    <w:p>
-      <w:r>
-        <w:lastRenderedPageBreak/>
+    <w:p>
+      <w:pPr>
+        <w:rPr>
+          <w:color w:val="4A86E8"/>
+          <w:lang w:val="en-US"/>
+        </w:rPr>
+      </w:pPr>
+      <w:r>
+        <w:rPr>
+          <w:color w:val="4A86E8"/>
+          <w:lang w:val="en-US"/>
+        </w:rPr>
+        <w:br/>
+        <w:t>“</w:t>
+      </w:r>
+      <w:r>
+        <w:rPr>
+          <w:color w:val="4A86E8"/>
+          <w:lang w:val="en-IL"/>
+        </w:rPr>
+        <w:t>Today, I am sharing Microsoft’s 2021 Diversity and Inclusion report, our third annual report and our eighth year of releasing our global workforce demographic data publicly. This past year was a challenging time for so many people, communities and organizations. Ongoing acts of hate and violence in the U.S. and around the world have continued to move racial injustice to the forefront of social consciousness, while the global pandemic has exacerbated inequities and upended our lives. In the face of these realities, the sense of urgency to solve some of the biggest systemic problems of equality and inclusion is palpable. This report is an opportunity for us to quantify the impact of our work. Measurement and data are important to us, not only because they allow us to recognizing progress, but also because it enables us to identify avenues and opportunities to do better. And while numbers provide an important and necessary snapshot, we also prioritize the perspectives and experiences of the more than 180,000 employees who bring their unique talents to our family of Microsoft companies. In addition to the data and progress you see in the document, we are also sharing five videos that explore the strategy and the intent behind the work we do, and the people who bring it to life."</w:t>
+      </w:r>
+      <w:r>
+        <w:rPr>
+          <w:color w:val="4A86E8"/>
+          <w:lang w:val="en-IL"/>
+        </w:rPr>
+        <w:br/>
+      </w:r>
+      <w:r>
+        <w:rPr>
+          <w:color w:val="4A86E8"/>
+          <w:lang w:val="en-IL"/>
+        </w:rPr>
+        <w:br/>
+      </w:r>
+      <w:r>
+        <w:t>Ouput:</w:t>
+      </w:r>
+      <w:r>
+        <w:br/>
+      </w:r>
+      <w:r>
+        <w:rPr>
+          <w:noProof/>
+        </w:rPr>
         <w:drawing>
           <wp:inline distT="0" distB="0" distL="0" distR="0" wp14:anchorId="4D860045" wp14:editId="28035498">
             <wp:extent cx="5943600" cy="3612515"/>
@@ -2054,7 +1510,7 @@
                     <pic:cNvPicPr/>
                   </pic:nvPicPr>
                   <pic:blipFill>
-                    <a:blip r:embed="rId7"/>
+                    <a:blip r:embed="rId6"/>
                     <a:stretch>
                       <a:fillRect/>
                     </a:stretch>

</xml_diff>